<commit_message>
Added the minutes from todays meeting with Taban
</commit_message>
<xml_diff>
--- a/Meeting Notes/Client Meetings/1-16-23.docx
+++ b/Meeting Notes/Client Meetings/1-16-23.docx
@@ -7,7 +7,16 @@
         <w:t xml:space="preserve">Agenda for Meeting with the client 1/16/23 </w:t>
       </w:r>
     </w:p>
-    <w:p/>
+    <w:p>
+      <w:r>
+        <w:t>Oops We had a miscommunication and missed this meeting</w:t>
+      </w:r>
+    </w:p>
+    <w:p>
+      <w:r>
+        <w:t>Was rescheduled for 1/18/23</w:t>
+      </w:r>
+    </w:p>
     <w:p>
       <w:pPr>
         <w:rPr>
@@ -36,23 +45,7 @@
           <w:b/>
           <w:bCs/>
         </w:rPr>
-        <w:t xml:space="preserve">Questions For </w:t>
-      </w:r>
-      <w:proofErr w:type="spellStart"/>
-      <w:r>
-        <w:rPr>
-          <w:b/>
-          <w:bCs/>
-        </w:rPr>
-        <w:t>Taban</w:t>
-      </w:r>
-      <w:proofErr w:type="spellEnd"/>
-      <w:r>
-        <w:rPr>
-          <w:b/>
-          <w:bCs/>
-        </w:rPr>
-        <w:t xml:space="preserve"> &lt; </w:t>
+        <w:t xml:space="preserve">Questions For Taban &lt; </w:t>
       </w:r>
       <w:r>
         <w:rPr>
@@ -214,38 +207,6 @@
       </w:pPr>
       <w:r>
         <w:t>Explain more #5 from project description</w:t>
-      </w:r>
-    </w:p>
-    <w:p/>
-    <w:p>
-      <w:pPr>
-        <w:rPr>
-          <w:b/>
-          <w:bCs/>
-        </w:rPr>
-      </w:pPr>
-      <w:r>
-        <w:rPr>
-          <w:b/>
-          <w:bCs/>
-        </w:rPr>
-        <w:t xml:space="preserve">Possibly have </w:t>
-      </w:r>
-      <w:proofErr w:type="spellStart"/>
-      <w:r>
-        <w:rPr>
-          <w:b/>
-          <w:bCs/>
-        </w:rPr>
-        <w:t>Taban</w:t>
-      </w:r>
-      <w:proofErr w:type="spellEnd"/>
-      <w:r>
-        <w:rPr>
-          <w:b/>
-          <w:bCs/>
-        </w:rPr>
-        <w:t xml:space="preserve"> Review an SRS if he wants</w:t>
       </w:r>
     </w:p>
     <w:sectPr>

</xml_diff>